<commit_message>
Fixed Formatting on CW1 Document
</commit_message>
<xml_diff>
--- a/CW1/WebTechCW1.docx
+++ b/CW1/WebTechCW1.docx
@@ -5,6 +5,7 @@
     <w:p>
       <w:pPr>
         <w:pStyle w:val="Title"/>
+        <w:spacing w:line="360" w:lineRule="auto"/>
         <w:rPr>
           <w:lang w:val="en-US"/>
         </w:rPr>
@@ -25,6 +26,7 @@
     <w:p>
       <w:pPr>
         <w:pStyle w:val="Subtitle"/>
+        <w:spacing w:line="360" w:lineRule="auto"/>
         <w:rPr>
           <w:lang w:val="en-US"/>
         </w:rPr>
@@ -57,6 +59,7 @@
     <w:p>
       <w:pPr>
         <w:pStyle w:val="Heading1"/>
+        <w:spacing w:line="360" w:lineRule="auto"/>
         <w:rPr>
           <w:lang w:val="en-US"/>
         </w:rPr>
@@ -70,6 +73,7 @@
     </w:p>
     <w:p>
       <w:pPr>
+        <w:spacing w:line="360" w:lineRule="auto"/>
         <w:rPr>
           <w:lang w:val="en-US"/>
         </w:rPr>
@@ -108,26 +112,25 @@
         <w:rPr>
           <w:lang w:val="en-US"/>
         </w:rPr>
-        <w:t>I have</w:t>
-      </w:r>
-      <w:r>
-        <w:rPr>
-          <w:lang w:val="en-US"/>
-        </w:rPr>
-        <w:t xml:space="preserve"> imagined government commissioning a website </w:t>
-      </w:r>
-    </w:p>
-    <w:p>
-      <w:pPr>
-        <w:rPr>
-          <w:lang w:val="en-US"/>
-        </w:rPr>
-      </w:pPr>
-      <w:r>
-        <w:rPr>
-          <w:lang w:val="en-US"/>
-        </w:rPr>
-        <w:t xml:space="preserve"> chosen to build a</w:t>
+        <w:t>For my submission, I imagine, the G</w:t>
+      </w:r>
+      <w:r>
+        <w:rPr>
+          <w:lang w:val="en-US"/>
+        </w:rPr>
+        <w:t xml:space="preserve">overnment </w:t>
+      </w:r>
+      <w:r>
+        <w:rPr>
+          <w:lang w:val="en-US"/>
+        </w:rPr>
+        <w:t xml:space="preserve">Ministry of Tourism </w:t>
+      </w:r>
+      <w:r>
+        <w:rPr>
+          <w:lang w:val="en-US"/>
+        </w:rPr>
+        <w:t>commissioning a</w:t>
       </w:r>
       <w:r>
         <w:rPr>
@@ -181,6 +184,12 @@
         <w:rPr>
           <w:lang w:val="en-US"/>
         </w:rPr>
+        <w:t xml:space="preserve">awareness and </w:t>
+      </w:r>
+      <w:r>
+        <w:rPr>
+          <w:lang w:val="en-US"/>
+        </w:rPr>
         <w:t>knowledge</w:t>
       </w:r>
       <w:r>
@@ -193,13 +202,19 @@
         <w:rPr>
           <w:lang w:val="en-US"/>
         </w:rPr>
-        <w:t xml:space="preserve"> Caribbean</w:t>
-      </w:r>
-      <w:r>
-        <w:rPr>
-          <w:lang w:val="en-US"/>
-        </w:rPr>
-        <w:t xml:space="preserve"> island nation of </w:t>
+        <w:t xml:space="preserve"> </w:t>
+      </w:r>
+      <w:r>
+        <w:rPr>
+          <w:lang w:val="en-US"/>
+        </w:rPr>
+        <w:t>Caribbean Island</w:t>
+      </w:r>
+      <w:r>
+        <w:rPr>
+          <w:lang w:val="en-US"/>
+        </w:rPr>
+        <w:t xml:space="preserve"> nation of </w:t>
       </w:r>
       <w:r>
         <w:rPr>
@@ -267,57 +282,83 @@
         </w:rPr>
         <w:t>.</w:t>
       </w:r>
-    </w:p>
-    <w:p>
-      <w:pPr>
-        <w:rPr>
-          <w:lang w:val="en-US"/>
-        </w:rPr>
-      </w:pPr>
-    </w:p>
-    <w:p>
-      <w:pPr>
-        <w:rPr>
-          <w:lang w:val="en-US"/>
-        </w:rPr>
-      </w:pPr>
-      <w:r>
-        <w:rPr>
-          <w:lang w:val="en-US"/>
-        </w:rPr>
-        <w:t xml:space="preserve">The “Do You Know Saint Lucia?” quiz will allow users to be presented with </w:t>
-      </w:r>
-      <w:r>
-        <w:rPr>
-          <w:lang w:val="en-US"/>
-        </w:rPr>
-        <w:t>multiple-choice</w:t>
-      </w:r>
-      <w:r>
-        <w:rPr>
-          <w:lang w:val="en-US"/>
-        </w:rPr>
-        <w:t xml:space="preserve"> questions from a pool. After selecting and submitting an answer the user will be told weather their choice is correct or not and will also be given information on the correct answer and links to follow for more information on the subject.</w:t>
-      </w:r>
-    </w:p>
-    <w:p>
-      <w:pPr>
-        <w:rPr>
-          <w:lang w:val="en-US"/>
-        </w:rPr>
-      </w:pPr>
-    </w:p>
-    <w:p>
-      <w:pPr>
-        <w:rPr>
-          <w:lang w:val="en-US"/>
-        </w:rPr>
-      </w:pPr>
-      <w:r>
-        <w:rPr>
-          <w:lang w:val="en-US"/>
-        </w:rPr>
-        <w:t>Sample Questions:</w:t>
+      <w:r>
+        <w:rPr>
+          <w:lang w:val="en-US"/>
+        </w:rPr>
+        <w:t xml:space="preserve"> The website is therefore aimed primarily at tourists and visitors to the island </w:t>
+      </w:r>
+      <w:r>
+        <w:rPr>
+          <w:lang w:val="en-US"/>
+        </w:rPr>
+        <w:t xml:space="preserve">and may be later extended to encourage travel to the island by offering promotions or coupons to high-scoring visitors </w:t>
+      </w:r>
+      <w:r>
+        <w:rPr>
+          <w:lang w:val="en-US"/>
+        </w:rPr>
+        <w:t xml:space="preserve">but will also be marketed to locals to encourage national pride. </w:t>
+      </w:r>
+      <w:r>
+        <w:rPr>
+          <w:lang w:val="en-US"/>
+        </w:rPr>
+        <w:t xml:space="preserve"> </w:t>
+      </w:r>
+    </w:p>
+    <w:p>
+      <w:pPr>
+        <w:spacing w:line="360" w:lineRule="auto"/>
+        <w:rPr>
+          <w:lang w:val="en-US"/>
+        </w:rPr>
+      </w:pPr>
+      <w:r>
+        <w:rPr>
+          <w:lang w:val="en-US"/>
+        </w:rPr>
+        <w:t>I have imagined an interactive learning experience where users are presented with multiple choice questions and are given immediate feedback with the opportunity to learn more about the topic presented in the question.</w:t>
+      </w:r>
+    </w:p>
+    <w:p>
+      <w:pPr>
+        <w:spacing w:line="360" w:lineRule="auto"/>
+        <w:rPr>
+          <w:lang w:val="en-US"/>
+        </w:rPr>
+      </w:pPr>
+    </w:p>
+    <w:p>
+      <w:pPr>
+        <w:rPr>
+          <w:rFonts w:asciiTheme="majorHAnsi" w:eastAsiaTheme="majorEastAsia" w:hAnsiTheme="majorHAnsi" w:cstheme="majorBidi"/>
+          <w:color w:val="2F5496" w:themeColor="accent1" w:themeShade="BF"/>
+          <w:sz w:val="32"/>
+          <w:szCs w:val="32"/>
+          <w:lang w:val="en-US"/>
+        </w:rPr>
+      </w:pPr>
+      <w:r>
+        <w:rPr>
+          <w:lang w:val="en-US"/>
+        </w:rPr>
+        <w:br w:type="page"/>
+      </w:r>
+    </w:p>
+    <w:p>
+      <w:pPr>
+        <w:pStyle w:val="Heading1"/>
+        <w:rPr>
+          <w:lang w:val="en-US"/>
+        </w:rPr>
+      </w:pPr>
+      <w:r>
+        <w:rPr>
+          <w:lang w:val="en-US"/>
+        </w:rPr>
+        <w:lastRenderedPageBreak/>
+        <w:t>Sample Questions</w:t>
       </w:r>
     </w:p>
     <w:p>
@@ -327,6 +368,7 @@
           <w:ilvl w:val="0"/>
           <w:numId w:val="2"/>
         </w:numPr>
+        <w:spacing w:line="360" w:lineRule="auto"/>
         <w:rPr>
           <w:lang w:val="en-US"/>
         </w:rPr>
@@ -345,6 +387,7 @@
           <w:ilvl w:val="1"/>
           <w:numId w:val="2"/>
         </w:numPr>
+        <w:spacing w:line="360" w:lineRule="auto"/>
         <w:rPr>
           <w:lang w:val="en-US"/>
         </w:rPr>
@@ -363,6 +406,7 @@
           <w:ilvl w:val="1"/>
           <w:numId w:val="2"/>
         </w:numPr>
+        <w:spacing w:line="360" w:lineRule="auto"/>
         <w:rPr>
           <w:lang w:val="en-US"/>
         </w:rPr>
@@ -381,6 +425,7 @@
           <w:ilvl w:val="1"/>
           <w:numId w:val="2"/>
         </w:numPr>
+        <w:spacing w:line="360" w:lineRule="auto"/>
         <w:rPr>
           <w:lang w:val="en-US"/>
         </w:rPr>
@@ -399,6 +444,7 @@
           <w:ilvl w:val="1"/>
           <w:numId w:val="2"/>
         </w:numPr>
+        <w:spacing w:line="360" w:lineRule="auto"/>
         <w:rPr>
           <w:lang w:val="en-US"/>
         </w:rPr>
@@ -417,6 +463,7 @@
           <w:ilvl w:val="0"/>
           <w:numId w:val="2"/>
         </w:numPr>
+        <w:spacing w:line="360" w:lineRule="auto"/>
         <w:rPr>
           <w:lang w:val="en-US"/>
         </w:rPr>
@@ -435,6 +482,7 @@
           <w:ilvl w:val="1"/>
           <w:numId w:val="2"/>
         </w:numPr>
+        <w:spacing w:line="360" w:lineRule="auto"/>
         <w:rPr>
           <w:lang w:val="en-US"/>
         </w:rPr>
@@ -453,6 +501,7 @@
           <w:ilvl w:val="1"/>
           <w:numId w:val="2"/>
         </w:numPr>
+        <w:spacing w:line="360" w:lineRule="auto"/>
         <w:rPr>
           <w:lang w:val="en-US"/>
         </w:rPr>
@@ -471,6 +520,7 @@
           <w:ilvl w:val="1"/>
           <w:numId w:val="2"/>
         </w:numPr>
+        <w:spacing w:line="360" w:lineRule="auto"/>
         <w:rPr>
           <w:lang w:val="en-US"/>
         </w:rPr>
@@ -489,6 +539,7 @@
           <w:ilvl w:val="1"/>
           <w:numId w:val="2"/>
         </w:numPr>
+        <w:spacing w:line="360" w:lineRule="auto"/>
         <w:rPr>
           <w:lang w:val="en-US"/>
         </w:rPr>
@@ -507,6 +558,7 @@
           <w:ilvl w:val="0"/>
           <w:numId w:val="2"/>
         </w:numPr>
+        <w:spacing w:line="360" w:lineRule="auto"/>
         <w:rPr>
           <w:lang w:val="en-US"/>
         </w:rPr>
@@ -525,6 +577,7 @@
           <w:ilvl w:val="1"/>
           <w:numId w:val="2"/>
         </w:numPr>
+        <w:spacing w:line="360" w:lineRule="auto"/>
         <w:rPr>
           <w:lang w:val="en-US"/>
         </w:rPr>
@@ -543,6 +596,7 @@
           <w:ilvl w:val="1"/>
           <w:numId w:val="2"/>
         </w:numPr>
+        <w:spacing w:line="360" w:lineRule="auto"/>
         <w:rPr>
           <w:lang w:val="en-US"/>
         </w:rPr>
@@ -561,6 +615,7 @@
           <w:ilvl w:val="1"/>
           <w:numId w:val="2"/>
         </w:numPr>
+        <w:spacing w:line="360" w:lineRule="auto"/>
         <w:rPr>
           <w:lang w:val="en-US"/>
         </w:rPr>
@@ -579,6 +634,7 @@
           <w:ilvl w:val="1"/>
           <w:numId w:val="2"/>
         </w:numPr>
+        <w:spacing w:line="360" w:lineRule="auto"/>
         <w:rPr>
           <w:lang w:val="en-US"/>
         </w:rPr>
@@ -597,6 +653,7 @@
           <w:ilvl w:val="0"/>
           <w:numId w:val="2"/>
         </w:numPr>
+        <w:spacing w:line="360" w:lineRule="auto"/>
         <w:rPr>
           <w:lang w:val="en-US"/>
         </w:rPr>
@@ -615,6 +672,7 @@
           <w:ilvl w:val="1"/>
           <w:numId w:val="2"/>
         </w:numPr>
+        <w:spacing w:line="360" w:lineRule="auto"/>
         <w:rPr>
           <w:lang w:val="en-US"/>
         </w:rPr>
@@ -633,6 +691,7 @@
           <w:ilvl w:val="1"/>
           <w:numId w:val="2"/>
         </w:numPr>
+        <w:spacing w:line="360" w:lineRule="auto"/>
         <w:rPr>
           <w:lang w:val="en-US"/>
         </w:rPr>
@@ -651,6 +710,7 @@
           <w:ilvl w:val="1"/>
           <w:numId w:val="2"/>
         </w:numPr>
+        <w:spacing w:line="360" w:lineRule="auto"/>
         <w:rPr>
           <w:lang w:val="en-US"/>
         </w:rPr>
@@ -669,6 +729,7 @@
           <w:ilvl w:val="1"/>
           <w:numId w:val="2"/>
         </w:numPr>
+        <w:spacing w:line="360" w:lineRule="auto"/>
         <w:rPr>
           <w:lang w:val="en-US"/>
         </w:rPr>
@@ -687,6 +748,7 @@
           <w:ilvl w:val="0"/>
           <w:numId w:val="2"/>
         </w:numPr>
+        <w:spacing w:line="360" w:lineRule="auto"/>
         <w:rPr>
           <w:lang w:val="en-US"/>
         </w:rPr>
@@ -737,6 +799,7 @@
           <w:ilvl w:val="1"/>
           <w:numId w:val="2"/>
         </w:numPr>
+        <w:spacing w:line="360" w:lineRule="auto"/>
         <w:rPr>
           <w:lang w:val="en-US"/>
         </w:rPr>
@@ -755,6 +818,7 @@
           <w:ilvl w:val="1"/>
           <w:numId w:val="2"/>
         </w:numPr>
+        <w:spacing w:line="360" w:lineRule="auto"/>
         <w:rPr>
           <w:lang w:val="en-US"/>
         </w:rPr>
@@ -773,6 +837,7 @@
           <w:ilvl w:val="1"/>
           <w:numId w:val="2"/>
         </w:numPr>
+        <w:spacing w:line="360" w:lineRule="auto"/>
         <w:rPr>
           <w:lang w:val="en-US"/>
         </w:rPr>
@@ -799,6 +864,7 @@
           <w:ilvl w:val="1"/>
           <w:numId w:val="2"/>
         </w:numPr>
+        <w:spacing w:line="360" w:lineRule="auto"/>
         <w:rPr>
           <w:lang w:val="en-US"/>
         </w:rPr>
@@ -817,6 +883,7 @@
           <w:ilvl w:val="0"/>
           <w:numId w:val="2"/>
         </w:numPr>
+        <w:spacing w:line="360" w:lineRule="auto"/>
         <w:rPr>
           <w:lang w:val="en-US"/>
         </w:rPr>
@@ -835,6 +902,7 @@
           <w:ilvl w:val="1"/>
           <w:numId w:val="2"/>
         </w:numPr>
+        <w:spacing w:line="360" w:lineRule="auto"/>
         <w:rPr>
           <w:lang w:val="en-US"/>
         </w:rPr>
@@ -853,6 +921,83 @@
           <w:ilvl w:val="1"/>
           <w:numId w:val="2"/>
         </w:numPr>
+        <w:spacing w:line="360" w:lineRule="auto"/>
+        <w:rPr>
+          <w:lang w:val="en-US"/>
+        </w:rPr>
+      </w:pPr>
+      <w:r>
+        <w:rPr>
+          <w:lang w:val="en-US"/>
+        </w:rPr>
+        <w:t>Blue</w:t>
+      </w:r>
+    </w:p>
+    <w:p>
+      <w:pPr>
+        <w:pStyle w:val="ListParagraph"/>
+        <w:numPr>
+          <w:ilvl w:val="1"/>
+          <w:numId w:val="2"/>
+        </w:numPr>
+        <w:spacing w:line="360" w:lineRule="auto"/>
+        <w:rPr>
+          <w:lang w:val="en-US"/>
+        </w:rPr>
+      </w:pPr>
+      <w:r>
+        <w:rPr>
+          <w:lang w:val="en-US"/>
+        </w:rPr>
+        <w:t>Red</w:t>
+      </w:r>
+    </w:p>
+    <w:p>
+      <w:pPr>
+        <w:pStyle w:val="ListParagraph"/>
+        <w:numPr>
+          <w:ilvl w:val="1"/>
+          <w:numId w:val="2"/>
+        </w:numPr>
+        <w:spacing w:line="360" w:lineRule="auto"/>
+        <w:rPr>
+          <w:lang w:val="en-US"/>
+        </w:rPr>
+      </w:pPr>
+      <w:r>
+        <w:rPr>
+          <w:lang w:val="en-US"/>
+        </w:rPr>
+        <w:t>Yellow Black</w:t>
+      </w:r>
+    </w:p>
+    <w:p>
+      <w:pPr>
+        <w:pStyle w:val="ListParagraph"/>
+        <w:numPr>
+          <w:ilvl w:val="0"/>
+          <w:numId w:val="2"/>
+        </w:numPr>
+        <w:spacing w:line="360" w:lineRule="auto"/>
+        <w:rPr>
+          <w:lang w:val="en-US"/>
+        </w:rPr>
+      </w:pPr>
+      <w:r>
+        <w:rPr>
+          <w:lang w:val="en-US"/>
+        </w:rPr>
+        <w:t>What is the name of Saint Lucia’s international Airport?</w:t>
+      </w:r>
+    </w:p>
+    <w:p>
+      <w:pPr>
+        <w:pStyle w:val="ListParagraph"/>
+        <w:numPr>
+          <w:ilvl w:val="1"/>
+          <w:numId w:val="2"/>
+        </w:numPr>
+        <w:spacing w:line="360" w:lineRule="auto"/>
         <w:rPr>
           <w:lang w:val="en-US"/>
         </w:rPr>
@@ -862,43 +1007,84 @@
           <w:lang w:val="en-US"/>
         </w:rPr>
         <w:lastRenderedPageBreak/>
-        <w:t>Blue</w:t>
-      </w:r>
-    </w:p>
-    <w:p>
-      <w:pPr>
-        <w:pStyle w:val="ListParagraph"/>
-        <w:numPr>
-          <w:ilvl w:val="1"/>
-          <w:numId w:val="2"/>
-        </w:numPr>
-        <w:rPr>
-          <w:lang w:val="en-US"/>
-        </w:rPr>
-      </w:pPr>
-      <w:r>
-        <w:rPr>
-          <w:lang w:val="en-US"/>
-        </w:rPr>
-        <w:t>Red</w:t>
-      </w:r>
-    </w:p>
-    <w:p>
-      <w:pPr>
-        <w:pStyle w:val="ListParagraph"/>
-        <w:numPr>
-          <w:ilvl w:val="1"/>
-          <w:numId w:val="2"/>
-        </w:numPr>
-        <w:rPr>
-          <w:lang w:val="en-US"/>
-        </w:rPr>
-      </w:pPr>
-      <w:r>
-        <w:rPr>
-          <w:lang w:val="en-US"/>
-        </w:rPr>
-        <w:t>Yellow Black</w:t>
+        <w:t>Argyle International Airport</w:t>
+      </w:r>
+    </w:p>
+    <w:p>
+      <w:pPr>
+        <w:pStyle w:val="ListParagraph"/>
+        <w:numPr>
+          <w:ilvl w:val="1"/>
+          <w:numId w:val="2"/>
+        </w:numPr>
+        <w:spacing w:line="360" w:lineRule="auto"/>
+        <w:rPr>
+          <w:lang w:val="en-US"/>
+        </w:rPr>
+      </w:pPr>
+      <w:r>
+        <w:rPr>
+          <w:lang w:val="en-US"/>
+        </w:rPr>
+        <w:t>Grantley</w:t>
+      </w:r>
+      <w:r>
+        <w:rPr>
+          <w:lang w:val="en-US"/>
+        </w:rPr>
+        <w:t xml:space="preserve"> Adams International Airport</w:t>
+      </w:r>
+    </w:p>
+    <w:p>
+      <w:pPr>
+        <w:pStyle w:val="ListParagraph"/>
+        <w:numPr>
+          <w:ilvl w:val="1"/>
+          <w:numId w:val="2"/>
+        </w:numPr>
+        <w:spacing w:line="360" w:lineRule="auto"/>
+        <w:rPr>
+          <w:lang w:val="en-US"/>
+        </w:rPr>
+      </w:pPr>
+      <w:proofErr w:type="spellStart"/>
+      <w:r>
+        <w:rPr>
+          <w:lang w:val="en-US"/>
+        </w:rPr>
+        <w:t>Hewanorra</w:t>
+      </w:r>
+      <w:proofErr w:type="spellEnd"/>
+      <w:r>
+        <w:rPr>
+          <w:lang w:val="en-US"/>
+        </w:rPr>
+        <w:t xml:space="preserve"> International Airport</w:t>
+      </w:r>
+    </w:p>
+    <w:p>
+      <w:pPr>
+        <w:pStyle w:val="ListParagraph"/>
+        <w:numPr>
+          <w:ilvl w:val="1"/>
+          <w:numId w:val="2"/>
+        </w:numPr>
+        <w:spacing w:line="360" w:lineRule="auto"/>
+        <w:rPr>
+          <w:lang w:val="en-US"/>
+        </w:rPr>
+      </w:pPr>
+      <w:r>
+        <w:rPr>
+          <w:lang w:val="en-US"/>
+        </w:rPr>
+        <w:t xml:space="preserve">Piarco International </w:t>
+      </w:r>
+      <w:r>
+        <w:rPr>
+          <w:lang w:val="en-US"/>
+        </w:rPr>
+        <w:t>Airport</w:t>
       </w:r>
     </w:p>
     <w:p>
@@ -908,107 +1094,110 @@
           <w:ilvl w:val="0"/>
           <w:numId w:val="2"/>
         </w:numPr>
-        <w:rPr>
-          <w:lang w:val="en-US"/>
-        </w:rPr>
-      </w:pPr>
-      <w:r>
-        <w:rPr>
-          <w:lang w:val="en-US"/>
-        </w:rPr>
-        <w:t>What is the name of Saint Lucia’s international Airport?</w:t>
-      </w:r>
-    </w:p>
-    <w:p>
-      <w:pPr>
-        <w:pStyle w:val="ListParagraph"/>
-        <w:numPr>
-          <w:ilvl w:val="1"/>
-          <w:numId w:val="2"/>
-        </w:numPr>
-        <w:rPr>
-          <w:lang w:val="en-US"/>
-        </w:rPr>
-      </w:pPr>
-      <w:r>
-        <w:rPr>
-          <w:lang w:val="en-US"/>
-        </w:rPr>
-        <w:t>Argyle International Airport</w:t>
-      </w:r>
-    </w:p>
-    <w:p>
-      <w:pPr>
-        <w:pStyle w:val="ListParagraph"/>
-        <w:numPr>
-          <w:ilvl w:val="1"/>
-          <w:numId w:val="2"/>
-        </w:numPr>
-        <w:rPr>
-          <w:lang w:val="en-US"/>
-        </w:rPr>
-      </w:pPr>
-      <w:r>
-        <w:rPr>
-          <w:lang w:val="en-US"/>
-        </w:rPr>
-        <w:t>Grantley</w:t>
-      </w:r>
-      <w:r>
-        <w:rPr>
-          <w:lang w:val="en-US"/>
-        </w:rPr>
-        <w:t xml:space="preserve"> Adams International Airport</w:t>
-      </w:r>
-    </w:p>
-    <w:p>
-      <w:pPr>
-        <w:pStyle w:val="ListParagraph"/>
-        <w:numPr>
-          <w:ilvl w:val="1"/>
-          <w:numId w:val="2"/>
-        </w:numPr>
-        <w:rPr>
-          <w:lang w:val="en-US"/>
-        </w:rPr>
-      </w:pPr>
-      <w:proofErr w:type="spellStart"/>
-      <w:r>
-        <w:rPr>
-          <w:lang w:val="en-US"/>
-        </w:rPr>
-        <w:t>Hewanorra</w:t>
-      </w:r>
-      <w:proofErr w:type="spellEnd"/>
-      <w:r>
-        <w:rPr>
-          <w:lang w:val="en-US"/>
-        </w:rPr>
-        <w:t xml:space="preserve"> International Airport</w:t>
-      </w:r>
-    </w:p>
-    <w:p>
-      <w:pPr>
-        <w:pStyle w:val="ListParagraph"/>
-        <w:numPr>
-          <w:ilvl w:val="1"/>
-          <w:numId w:val="2"/>
-        </w:numPr>
-        <w:rPr>
-          <w:lang w:val="en-US"/>
-        </w:rPr>
-      </w:pPr>
-      <w:r>
-        <w:rPr>
-          <w:lang w:val="en-US"/>
-        </w:rPr>
-        <w:t xml:space="preserve">Piarco International </w:t>
-      </w:r>
-      <w:r>
-        <w:rPr>
-          <w:lang w:val="en-US"/>
-        </w:rPr>
-        <w:t>Airport</w:t>
+        <w:spacing w:line="360" w:lineRule="auto"/>
+        <w:rPr>
+          <w:lang w:val="en-US"/>
+        </w:rPr>
+      </w:pPr>
+      <w:r>
+        <w:rPr>
+          <w:lang w:val="en-US"/>
+        </w:rPr>
+        <w:t xml:space="preserve">Saint Lucia is often </w:t>
+      </w:r>
+      <w:r>
+        <w:rPr>
+          <w:lang w:val="en-US"/>
+        </w:rPr>
+        <w:t>referred</w:t>
+      </w:r>
+      <w:r>
+        <w:rPr>
+          <w:lang w:val="en-US"/>
+        </w:rPr>
+        <w:t xml:space="preserve"> to using the name of this famous woman from history:</w:t>
+      </w:r>
+    </w:p>
+    <w:p>
+      <w:pPr>
+        <w:pStyle w:val="ListParagraph"/>
+        <w:numPr>
+          <w:ilvl w:val="1"/>
+          <w:numId w:val="2"/>
+        </w:numPr>
+        <w:spacing w:line="360" w:lineRule="auto"/>
+        <w:rPr>
+          <w:lang w:val="en-US"/>
+        </w:rPr>
+      </w:pPr>
+      <w:r>
+        <w:rPr>
+          <w:lang w:val="en-US"/>
+        </w:rPr>
+        <w:t xml:space="preserve">Queen </w:t>
+      </w:r>
+      <w:r>
+        <w:rPr>
+          <w:lang w:val="en-US"/>
+        </w:rPr>
+        <w:t>Victoria</w:t>
+      </w:r>
+    </w:p>
+    <w:p>
+      <w:pPr>
+        <w:pStyle w:val="ListParagraph"/>
+        <w:numPr>
+          <w:ilvl w:val="1"/>
+          <w:numId w:val="2"/>
+        </w:numPr>
+        <w:spacing w:line="360" w:lineRule="auto"/>
+        <w:rPr>
+          <w:lang w:val="en-US"/>
+        </w:rPr>
+      </w:pPr>
+      <w:r>
+        <w:rPr>
+          <w:lang w:val="en-US"/>
+        </w:rPr>
+        <w:t>Mary Magdalene</w:t>
+      </w:r>
+    </w:p>
+    <w:p>
+      <w:pPr>
+        <w:pStyle w:val="ListParagraph"/>
+        <w:numPr>
+          <w:ilvl w:val="1"/>
+          <w:numId w:val="2"/>
+        </w:numPr>
+        <w:spacing w:line="360" w:lineRule="auto"/>
+        <w:rPr>
+          <w:lang w:val="en-US"/>
+        </w:rPr>
+      </w:pPr>
+      <w:r>
+        <w:rPr>
+          <w:lang w:val="en-US"/>
+        </w:rPr>
+        <w:t>Helen of Troy</w:t>
+      </w:r>
+    </w:p>
+    <w:p>
+      <w:pPr>
+        <w:pStyle w:val="ListParagraph"/>
+        <w:numPr>
+          <w:ilvl w:val="1"/>
+          <w:numId w:val="2"/>
+        </w:numPr>
+        <w:spacing w:line="360" w:lineRule="auto"/>
+        <w:rPr>
+          <w:lang w:val="en-US"/>
+        </w:rPr>
+      </w:pPr>
+      <w:r>
+        <w:rPr>
+          <w:lang w:val="en-US"/>
+        </w:rPr>
+        <w:t>Joan of Arch</w:t>
       </w:r>
     </w:p>
     <w:p>
@@ -1018,105 +1207,92 @@
           <w:ilvl w:val="0"/>
           <w:numId w:val="2"/>
         </w:numPr>
-        <w:rPr>
-          <w:lang w:val="en-US"/>
-        </w:rPr>
-      </w:pPr>
-      <w:r>
-        <w:rPr>
-          <w:lang w:val="en-US"/>
-        </w:rPr>
-        <w:t xml:space="preserve">Saint Lucia is often </w:t>
-      </w:r>
-      <w:r>
-        <w:rPr>
-          <w:lang w:val="en-US"/>
-        </w:rPr>
-        <w:t>referred</w:t>
-      </w:r>
-      <w:r>
-        <w:rPr>
-          <w:lang w:val="en-US"/>
-        </w:rPr>
-        <w:t xml:space="preserve"> to using the name of this famous woman from history:</w:t>
-      </w:r>
-    </w:p>
-    <w:p>
-      <w:pPr>
-        <w:pStyle w:val="ListParagraph"/>
-        <w:numPr>
-          <w:ilvl w:val="1"/>
-          <w:numId w:val="2"/>
-        </w:numPr>
-        <w:rPr>
-          <w:lang w:val="en-US"/>
-        </w:rPr>
-      </w:pPr>
-      <w:r>
-        <w:rPr>
-          <w:lang w:val="en-US"/>
-        </w:rPr>
-        <w:t xml:space="preserve">Queen </w:t>
-      </w:r>
-      <w:r>
-        <w:rPr>
-          <w:lang w:val="en-US"/>
-        </w:rPr>
-        <w:t>Victoria</w:t>
-      </w:r>
-    </w:p>
-    <w:p>
-      <w:pPr>
-        <w:pStyle w:val="ListParagraph"/>
-        <w:numPr>
-          <w:ilvl w:val="1"/>
-          <w:numId w:val="2"/>
-        </w:numPr>
-        <w:rPr>
-          <w:lang w:val="en-US"/>
-        </w:rPr>
-      </w:pPr>
-      <w:r>
-        <w:rPr>
-          <w:lang w:val="en-US"/>
-        </w:rPr>
-        <w:t>Mary Magdalene</w:t>
-      </w:r>
-    </w:p>
-    <w:p>
-      <w:pPr>
-        <w:pStyle w:val="ListParagraph"/>
-        <w:numPr>
-          <w:ilvl w:val="1"/>
-          <w:numId w:val="2"/>
-        </w:numPr>
-        <w:rPr>
-          <w:lang w:val="en-US"/>
-        </w:rPr>
-      </w:pPr>
-      <w:r>
-        <w:rPr>
-          <w:lang w:val="en-US"/>
-        </w:rPr>
-        <w:t>Helen of Troy</w:t>
-      </w:r>
-    </w:p>
-    <w:p>
-      <w:pPr>
-        <w:pStyle w:val="ListParagraph"/>
-        <w:numPr>
-          <w:ilvl w:val="1"/>
-          <w:numId w:val="2"/>
-        </w:numPr>
-        <w:rPr>
-          <w:lang w:val="en-US"/>
-        </w:rPr>
-      </w:pPr>
-      <w:r>
-        <w:rPr>
-          <w:lang w:val="en-US"/>
-        </w:rPr>
-        <w:t>Joan of Arch</w:t>
+        <w:spacing w:line="360" w:lineRule="auto"/>
+        <w:rPr>
+          <w:lang w:val="en-US"/>
+        </w:rPr>
+      </w:pPr>
+      <w:r>
+        <w:rPr>
+          <w:lang w:val="en-US"/>
+        </w:rPr>
+        <w:t>What is the locally brewed beer of Saint Lucia called?</w:t>
+      </w:r>
+    </w:p>
+    <w:p>
+      <w:pPr>
+        <w:pStyle w:val="ListParagraph"/>
+        <w:numPr>
+          <w:ilvl w:val="1"/>
+          <w:numId w:val="2"/>
+        </w:numPr>
+        <w:spacing w:line="360" w:lineRule="auto"/>
+        <w:rPr>
+          <w:lang w:val="en-US"/>
+        </w:rPr>
+      </w:pPr>
+      <w:r>
+        <w:rPr>
+          <w:lang w:val="en-US"/>
+        </w:rPr>
+        <w:t>Carib</w:t>
+      </w:r>
+    </w:p>
+    <w:p>
+      <w:pPr>
+        <w:pStyle w:val="ListParagraph"/>
+        <w:numPr>
+          <w:ilvl w:val="1"/>
+          <w:numId w:val="2"/>
+        </w:numPr>
+        <w:spacing w:line="360" w:lineRule="auto"/>
+        <w:rPr>
+          <w:lang w:val="en-US"/>
+        </w:rPr>
+      </w:pPr>
+      <w:r>
+        <w:rPr>
+          <w:lang w:val="en-US"/>
+        </w:rPr>
+        <w:t>Corona</w:t>
+      </w:r>
+    </w:p>
+    <w:p>
+      <w:pPr>
+        <w:pStyle w:val="ListParagraph"/>
+        <w:numPr>
+          <w:ilvl w:val="1"/>
+          <w:numId w:val="2"/>
+        </w:numPr>
+        <w:spacing w:line="360" w:lineRule="auto"/>
+        <w:rPr>
+          <w:lang w:val="en-US"/>
+        </w:rPr>
+      </w:pPr>
+      <w:r>
+        <w:rPr>
+          <w:lang w:val="en-US"/>
+        </w:rPr>
+        <w:t>Piton</w:t>
+      </w:r>
+    </w:p>
+    <w:p>
+      <w:pPr>
+        <w:pStyle w:val="ListParagraph"/>
+        <w:numPr>
+          <w:ilvl w:val="1"/>
+          <w:numId w:val="2"/>
+        </w:numPr>
+        <w:spacing w:line="360" w:lineRule="auto"/>
+        <w:rPr>
+          <w:lang w:val="en-US"/>
+        </w:rPr>
+      </w:pPr>
+      <w:r>
+        <w:rPr>
+          <w:lang w:val="en-US"/>
+        </w:rPr>
+        <w:t>Parbo</w:t>
       </w:r>
     </w:p>
     <w:p>
@@ -1126,87 +1302,110 @@
           <w:ilvl w:val="0"/>
           <w:numId w:val="2"/>
         </w:numPr>
-        <w:rPr>
-          <w:lang w:val="en-US"/>
-        </w:rPr>
-      </w:pPr>
-      <w:r>
-        <w:rPr>
-          <w:lang w:val="en-US"/>
-        </w:rPr>
-        <w:t>What is the locally brewed beer of Saint Lucia called?</w:t>
-      </w:r>
-    </w:p>
-    <w:p>
-      <w:pPr>
-        <w:pStyle w:val="ListParagraph"/>
-        <w:numPr>
-          <w:ilvl w:val="1"/>
-          <w:numId w:val="2"/>
-        </w:numPr>
-        <w:rPr>
-          <w:lang w:val="en-US"/>
-        </w:rPr>
-      </w:pPr>
-      <w:r>
-        <w:rPr>
-          <w:lang w:val="en-US"/>
-        </w:rPr>
-        <w:t>Carib</w:t>
-      </w:r>
-    </w:p>
-    <w:p>
-      <w:pPr>
-        <w:pStyle w:val="ListParagraph"/>
-        <w:numPr>
-          <w:ilvl w:val="1"/>
-          <w:numId w:val="2"/>
-        </w:numPr>
-        <w:rPr>
-          <w:lang w:val="en-US"/>
-        </w:rPr>
-      </w:pPr>
-      <w:r>
-        <w:rPr>
-          <w:lang w:val="en-US"/>
-        </w:rPr>
-        <w:t>Corona</w:t>
-      </w:r>
-    </w:p>
-    <w:p>
-      <w:pPr>
-        <w:pStyle w:val="ListParagraph"/>
-        <w:numPr>
-          <w:ilvl w:val="1"/>
-          <w:numId w:val="2"/>
-        </w:numPr>
-        <w:rPr>
-          <w:lang w:val="en-US"/>
-        </w:rPr>
-      </w:pPr>
-      <w:r>
-        <w:rPr>
-          <w:lang w:val="en-US"/>
-        </w:rPr>
-        <w:t>Piton</w:t>
-      </w:r>
-    </w:p>
-    <w:p>
-      <w:pPr>
-        <w:pStyle w:val="ListParagraph"/>
-        <w:numPr>
-          <w:ilvl w:val="1"/>
-          <w:numId w:val="2"/>
-        </w:numPr>
-        <w:rPr>
-          <w:lang w:val="en-US"/>
-        </w:rPr>
-      </w:pPr>
-      <w:r>
-        <w:rPr>
-          <w:lang w:val="en-US"/>
-        </w:rPr>
-        <w:t>Parbo</w:t>
+        <w:spacing w:line="360" w:lineRule="auto"/>
+        <w:rPr>
+          <w:lang w:val="en-US"/>
+        </w:rPr>
+      </w:pPr>
+      <w:r>
+        <w:rPr>
+          <w:lang w:val="en-US"/>
+        </w:rPr>
+        <w:t>Which Caribbean Island</w:t>
+      </w:r>
+      <w:r>
+        <w:rPr>
+          <w:lang w:val="en-US"/>
+        </w:rPr>
+        <w:t xml:space="preserve"> </w:t>
+      </w:r>
+      <w:r>
+        <w:rPr>
+          <w:lang w:val="en-US"/>
+        </w:rPr>
+        <w:t xml:space="preserve">is first </w:t>
+      </w:r>
+      <w:r>
+        <w:rPr>
+          <w:lang w:val="en-US"/>
+        </w:rPr>
+        <w:t>due south of St Lucia?</w:t>
+      </w:r>
+    </w:p>
+    <w:p>
+      <w:pPr>
+        <w:pStyle w:val="ListParagraph"/>
+        <w:numPr>
+          <w:ilvl w:val="1"/>
+          <w:numId w:val="2"/>
+        </w:numPr>
+        <w:spacing w:line="360" w:lineRule="auto"/>
+        <w:rPr>
+          <w:lang w:val="en-US"/>
+        </w:rPr>
+      </w:pPr>
+      <w:r>
+        <w:rPr>
+          <w:lang w:val="en-US"/>
+        </w:rPr>
+        <w:t>Antigua</w:t>
+      </w:r>
+    </w:p>
+    <w:p>
+      <w:pPr>
+        <w:pStyle w:val="ListParagraph"/>
+        <w:numPr>
+          <w:ilvl w:val="1"/>
+          <w:numId w:val="2"/>
+        </w:numPr>
+        <w:spacing w:line="360" w:lineRule="auto"/>
+        <w:rPr>
+          <w:lang w:val="en-US"/>
+        </w:rPr>
+      </w:pPr>
+      <w:r>
+        <w:rPr>
+          <w:lang w:val="en-US"/>
+        </w:rPr>
+        <w:t>Barbados</w:t>
+      </w:r>
+    </w:p>
+    <w:p>
+      <w:pPr>
+        <w:pStyle w:val="ListParagraph"/>
+        <w:numPr>
+          <w:ilvl w:val="1"/>
+          <w:numId w:val="2"/>
+        </w:numPr>
+        <w:spacing w:line="360" w:lineRule="auto"/>
+        <w:rPr>
+          <w:lang w:val="en-US"/>
+        </w:rPr>
+      </w:pPr>
+      <w:r>
+        <w:rPr>
+          <w:lang w:val="en-US"/>
+        </w:rPr>
+        <w:t>Saint Vincent</w:t>
+      </w:r>
+    </w:p>
+    <w:p>
+      <w:pPr>
+        <w:pStyle w:val="ListParagraph"/>
+        <w:numPr>
+          <w:ilvl w:val="1"/>
+          <w:numId w:val="2"/>
+        </w:numPr>
+        <w:spacing w:line="360" w:lineRule="auto"/>
+        <w:rPr>
+          <w:lang w:val="en-US"/>
+        </w:rPr>
+      </w:pPr>
+      <w:r>
+        <w:rPr>
+          <w:lang w:val="en-US"/>
+        </w:rPr>
+        <w:t>Jamaica</w:t>
       </w:r>
     </w:p>
     <w:p>
@@ -1216,105 +1415,92 @@
           <w:ilvl w:val="0"/>
           <w:numId w:val="2"/>
         </w:numPr>
-        <w:rPr>
-          <w:lang w:val="en-US"/>
-        </w:rPr>
-      </w:pPr>
-      <w:r>
-        <w:rPr>
-          <w:lang w:val="en-US"/>
-        </w:rPr>
-        <w:t>Which Caribbean Island</w:t>
-      </w:r>
-      <w:r>
-        <w:rPr>
-          <w:lang w:val="en-US"/>
-        </w:rPr>
-        <w:t xml:space="preserve"> </w:t>
-      </w:r>
-      <w:r>
-        <w:rPr>
-          <w:lang w:val="en-US"/>
-        </w:rPr>
-        <w:t xml:space="preserve">is first </w:t>
-      </w:r>
-      <w:r>
-        <w:rPr>
-          <w:lang w:val="en-US"/>
-        </w:rPr>
-        <w:t>due south of St Lucia?</w:t>
-      </w:r>
-    </w:p>
-    <w:p>
-      <w:pPr>
-        <w:pStyle w:val="ListParagraph"/>
-        <w:numPr>
-          <w:ilvl w:val="1"/>
-          <w:numId w:val="2"/>
-        </w:numPr>
-        <w:rPr>
-          <w:lang w:val="en-US"/>
-        </w:rPr>
-      </w:pPr>
-      <w:r>
-        <w:rPr>
-          <w:lang w:val="en-US"/>
-        </w:rPr>
-        <w:t>Antigua</w:t>
-      </w:r>
-    </w:p>
-    <w:p>
-      <w:pPr>
-        <w:pStyle w:val="ListParagraph"/>
-        <w:numPr>
-          <w:ilvl w:val="1"/>
-          <w:numId w:val="2"/>
-        </w:numPr>
-        <w:rPr>
-          <w:lang w:val="en-US"/>
-        </w:rPr>
-      </w:pPr>
-      <w:r>
-        <w:rPr>
-          <w:lang w:val="en-US"/>
-        </w:rPr>
-        <w:t>Barbados</w:t>
-      </w:r>
-    </w:p>
-    <w:p>
-      <w:pPr>
-        <w:pStyle w:val="ListParagraph"/>
-        <w:numPr>
-          <w:ilvl w:val="1"/>
-          <w:numId w:val="2"/>
-        </w:numPr>
-        <w:rPr>
-          <w:lang w:val="en-US"/>
-        </w:rPr>
-      </w:pPr>
-      <w:r>
-        <w:rPr>
-          <w:lang w:val="en-US"/>
-        </w:rPr>
-        <w:t>Saint Vincent</w:t>
-      </w:r>
-    </w:p>
-    <w:p>
-      <w:pPr>
-        <w:pStyle w:val="ListParagraph"/>
-        <w:numPr>
-          <w:ilvl w:val="1"/>
-          <w:numId w:val="2"/>
-        </w:numPr>
-        <w:rPr>
-          <w:lang w:val="en-US"/>
-        </w:rPr>
-      </w:pPr>
-      <w:r>
-        <w:rPr>
-          <w:lang w:val="en-US"/>
-        </w:rPr>
-        <w:t>Jamaica</w:t>
+        <w:spacing w:line="360" w:lineRule="auto"/>
+        <w:rPr>
+          <w:lang w:val="en-US"/>
+        </w:rPr>
+      </w:pPr>
+      <w:r>
+        <w:rPr>
+          <w:lang w:val="en-US"/>
+        </w:rPr>
+        <w:t>The iconic twin volcanic peaks in St Lucia are known as The Pitons but what are their individual names?</w:t>
+      </w:r>
+    </w:p>
+    <w:p>
+      <w:pPr>
+        <w:pStyle w:val="ListParagraph"/>
+        <w:numPr>
+          <w:ilvl w:val="1"/>
+          <w:numId w:val="2"/>
+        </w:numPr>
+        <w:spacing w:line="360" w:lineRule="auto"/>
+        <w:rPr>
+          <w:lang w:val="en-US"/>
+        </w:rPr>
+      </w:pPr>
+      <w:r>
+        <w:rPr>
+          <w:lang w:val="en-US"/>
+        </w:rPr>
+        <w:t>Papa &amp; Peewee Piton</w:t>
+      </w:r>
+    </w:p>
+    <w:p>
+      <w:pPr>
+        <w:pStyle w:val="ListParagraph"/>
+        <w:numPr>
+          <w:ilvl w:val="1"/>
+          <w:numId w:val="2"/>
+        </w:numPr>
+        <w:spacing w:line="360" w:lineRule="auto"/>
+        <w:rPr>
+          <w:lang w:val="en-US"/>
+        </w:rPr>
+      </w:pPr>
+      <w:r>
+        <w:rPr>
+          <w:lang w:val="en-US"/>
+        </w:rPr>
+        <w:t>Little &amp; Large Piton</w:t>
+      </w:r>
+    </w:p>
+    <w:p>
+      <w:pPr>
+        <w:pStyle w:val="ListParagraph"/>
+        <w:numPr>
+          <w:ilvl w:val="1"/>
+          <w:numId w:val="2"/>
+        </w:numPr>
+        <w:spacing w:line="360" w:lineRule="auto"/>
+        <w:rPr>
+          <w:lang w:val="en-US"/>
+        </w:rPr>
+      </w:pPr>
+      <w:r>
+        <w:rPr>
+          <w:lang w:val="en-US"/>
+        </w:rPr>
+        <w:t>Gros &amp; Petit Piton</w:t>
+      </w:r>
+    </w:p>
+    <w:p>
+      <w:pPr>
+        <w:pStyle w:val="ListParagraph"/>
+        <w:numPr>
+          <w:ilvl w:val="1"/>
+          <w:numId w:val="2"/>
+        </w:numPr>
+        <w:spacing w:line="360" w:lineRule="auto"/>
+        <w:rPr>
+          <w:lang w:val="en-US"/>
+        </w:rPr>
+      </w:pPr>
+      <w:r>
+        <w:rPr>
+          <w:lang w:val="en-US"/>
+        </w:rPr>
+        <w:t>Grande &amp; Menor Piton</w:t>
       </w:r>
     </w:p>
     <w:p>
@@ -1324,87 +1510,92 @@
           <w:ilvl w:val="0"/>
           <w:numId w:val="2"/>
         </w:numPr>
-        <w:rPr>
-          <w:lang w:val="en-US"/>
-        </w:rPr>
-      </w:pPr>
-      <w:r>
-        <w:rPr>
-          <w:lang w:val="en-US"/>
-        </w:rPr>
-        <w:t>The iconic twin volcanic peaks in St Lucia are known as The Pitons but what are their individual names?</w:t>
-      </w:r>
-    </w:p>
-    <w:p>
-      <w:pPr>
-        <w:pStyle w:val="ListParagraph"/>
-        <w:numPr>
-          <w:ilvl w:val="1"/>
-          <w:numId w:val="2"/>
-        </w:numPr>
-        <w:rPr>
-          <w:lang w:val="en-US"/>
-        </w:rPr>
-      </w:pPr>
-      <w:r>
-        <w:rPr>
-          <w:lang w:val="en-US"/>
-        </w:rPr>
-        <w:t>Papa &amp; Peewee Piton</w:t>
-      </w:r>
-    </w:p>
-    <w:p>
-      <w:pPr>
-        <w:pStyle w:val="ListParagraph"/>
-        <w:numPr>
-          <w:ilvl w:val="1"/>
-          <w:numId w:val="2"/>
-        </w:numPr>
-        <w:rPr>
-          <w:lang w:val="en-US"/>
-        </w:rPr>
-      </w:pPr>
-      <w:r>
-        <w:rPr>
-          <w:lang w:val="en-US"/>
-        </w:rPr>
-        <w:t>Little &amp; Large Piton</w:t>
-      </w:r>
-    </w:p>
-    <w:p>
-      <w:pPr>
-        <w:pStyle w:val="ListParagraph"/>
-        <w:numPr>
-          <w:ilvl w:val="1"/>
-          <w:numId w:val="2"/>
-        </w:numPr>
-        <w:rPr>
-          <w:lang w:val="en-US"/>
-        </w:rPr>
-      </w:pPr>
-      <w:r>
-        <w:rPr>
-          <w:lang w:val="en-US"/>
-        </w:rPr>
-        <w:t>Gros &amp; Petit Piton</w:t>
-      </w:r>
-    </w:p>
-    <w:p>
-      <w:pPr>
-        <w:pStyle w:val="ListParagraph"/>
-        <w:numPr>
-          <w:ilvl w:val="1"/>
-          <w:numId w:val="2"/>
-        </w:numPr>
-        <w:rPr>
-          <w:lang w:val="en-US"/>
-        </w:rPr>
-      </w:pPr>
-      <w:r>
-        <w:rPr>
-          <w:lang w:val="en-US"/>
-        </w:rPr>
-        <w:t>Grande &amp; Menor Piton</w:t>
+        <w:spacing w:line="360" w:lineRule="auto"/>
+        <w:rPr>
+          <w:lang w:val="en-US"/>
+        </w:rPr>
+      </w:pPr>
+      <w:r>
+        <w:rPr>
+          <w:lang w:val="en-US"/>
+        </w:rPr>
+        <w:t>Marigot Bay on the north coast of the island was famously the original setting for which 1967 film</w:t>
+      </w:r>
+    </w:p>
+    <w:p>
+      <w:pPr>
+        <w:pStyle w:val="ListParagraph"/>
+        <w:numPr>
+          <w:ilvl w:val="1"/>
+          <w:numId w:val="2"/>
+        </w:numPr>
+        <w:spacing w:line="360" w:lineRule="auto"/>
+        <w:rPr>
+          <w:lang w:val="en-US"/>
+        </w:rPr>
+      </w:pPr>
+      <w:r>
+        <w:rPr>
+          <w:lang w:val="en-US"/>
+        </w:rPr>
+        <w:t>Jungle Book</w:t>
+      </w:r>
+    </w:p>
+    <w:p>
+      <w:pPr>
+        <w:pStyle w:val="ListParagraph"/>
+        <w:numPr>
+          <w:ilvl w:val="1"/>
+          <w:numId w:val="2"/>
+        </w:numPr>
+        <w:spacing w:line="360" w:lineRule="auto"/>
+        <w:rPr>
+          <w:lang w:val="en-US"/>
+        </w:rPr>
+      </w:pPr>
+      <w:r>
+        <w:rPr>
+          <w:lang w:val="en-US"/>
+        </w:rPr>
+        <w:t>Dr Doolittle</w:t>
+      </w:r>
+    </w:p>
+    <w:p>
+      <w:pPr>
+        <w:pStyle w:val="ListParagraph"/>
+        <w:numPr>
+          <w:ilvl w:val="1"/>
+          <w:numId w:val="2"/>
+        </w:numPr>
+        <w:spacing w:line="360" w:lineRule="auto"/>
+        <w:rPr>
+          <w:lang w:val="en-US"/>
+        </w:rPr>
+      </w:pPr>
+      <w:r>
+        <w:rPr>
+          <w:lang w:val="en-US"/>
+        </w:rPr>
+        <w:t>Treasure Island</w:t>
+      </w:r>
+    </w:p>
+    <w:p>
+      <w:pPr>
+        <w:pStyle w:val="ListParagraph"/>
+        <w:numPr>
+          <w:ilvl w:val="1"/>
+          <w:numId w:val="2"/>
+        </w:numPr>
+        <w:spacing w:line="360" w:lineRule="auto"/>
+        <w:rPr>
+          <w:lang w:val="en-US"/>
+        </w:rPr>
+      </w:pPr>
+      <w:r>
+        <w:rPr>
+          <w:lang w:val="en-US"/>
+        </w:rPr>
+        <w:t>Bonnie and Clyde</w:t>
       </w:r>
     </w:p>
     <w:p>
@@ -1414,87 +1605,93 @@
           <w:ilvl w:val="0"/>
           <w:numId w:val="2"/>
         </w:numPr>
-        <w:rPr>
-          <w:lang w:val="en-US"/>
-        </w:rPr>
-      </w:pPr>
-      <w:r>
-        <w:rPr>
-          <w:lang w:val="en-US"/>
-        </w:rPr>
-        <w:t>Marigot Bay on the north coast of the island was famously the original setting for which 1967 film</w:t>
-      </w:r>
-    </w:p>
-    <w:p>
-      <w:pPr>
-        <w:pStyle w:val="ListParagraph"/>
-        <w:numPr>
-          <w:ilvl w:val="1"/>
-          <w:numId w:val="2"/>
-        </w:numPr>
-        <w:rPr>
-          <w:lang w:val="en-US"/>
-        </w:rPr>
-      </w:pPr>
-      <w:r>
-        <w:rPr>
-          <w:lang w:val="en-US"/>
-        </w:rPr>
-        <w:t>Jungle Book</w:t>
-      </w:r>
-    </w:p>
-    <w:p>
-      <w:pPr>
-        <w:pStyle w:val="ListParagraph"/>
-        <w:numPr>
-          <w:ilvl w:val="1"/>
-          <w:numId w:val="2"/>
-        </w:numPr>
-        <w:rPr>
-          <w:lang w:val="en-US"/>
-        </w:rPr>
-      </w:pPr>
-      <w:r>
-        <w:rPr>
-          <w:lang w:val="en-US"/>
-        </w:rPr>
-        <w:t>Dr Doolittle</w:t>
-      </w:r>
-    </w:p>
-    <w:p>
-      <w:pPr>
-        <w:pStyle w:val="ListParagraph"/>
-        <w:numPr>
-          <w:ilvl w:val="1"/>
-          <w:numId w:val="2"/>
-        </w:numPr>
-        <w:rPr>
-          <w:lang w:val="en-US"/>
-        </w:rPr>
-      </w:pPr>
-      <w:r>
-        <w:rPr>
-          <w:lang w:val="en-US"/>
-        </w:rPr>
-        <w:t>Treasure Island</w:t>
-      </w:r>
-    </w:p>
-    <w:p>
-      <w:pPr>
-        <w:pStyle w:val="ListParagraph"/>
-        <w:numPr>
-          <w:ilvl w:val="1"/>
-          <w:numId w:val="2"/>
-        </w:numPr>
-        <w:rPr>
-          <w:lang w:val="en-US"/>
-        </w:rPr>
-      </w:pPr>
-      <w:r>
-        <w:rPr>
-          <w:lang w:val="en-US"/>
-        </w:rPr>
-        <w:t>Bonnie and Clyde</w:t>
+        <w:spacing w:line="360" w:lineRule="auto"/>
+        <w:rPr>
+          <w:lang w:val="en-US"/>
+        </w:rPr>
+      </w:pPr>
+      <w:r>
+        <w:rPr>
+          <w:lang w:val="en-US"/>
+        </w:rPr>
+        <w:t>When did Saint Lucia become independent?</w:t>
+      </w:r>
+    </w:p>
+    <w:p>
+      <w:pPr>
+        <w:pStyle w:val="ListParagraph"/>
+        <w:numPr>
+          <w:ilvl w:val="1"/>
+          <w:numId w:val="2"/>
+        </w:numPr>
+        <w:spacing w:line="360" w:lineRule="auto"/>
+        <w:rPr>
+          <w:lang w:val="en-US"/>
+        </w:rPr>
+      </w:pPr>
+      <w:r>
+        <w:rPr>
+          <w:lang w:val="en-US"/>
+        </w:rPr>
+        <w:lastRenderedPageBreak/>
+        <w:t>22 February 1979</w:t>
+      </w:r>
+    </w:p>
+    <w:p>
+      <w:pPr>
+        <w:pStyle w:val="ListParagraph"/>
+        <w:numPr>
+          <w:ilvl w:val="1"/>
+          <w:numId w:val="2"/>
+        </w:numPr>
+        <w:spacing w:line="360" w:lineRule="auto"/>
+        <w:rPr>
+          <w:lang w:val="en-US"/>
+        </w:rPr>
+      </w:pPr>
+      <w:r>
+        <w:rPr>
+          <w:lang w:val="en-US"/>
+        </w:rPr>
+        <w:t>24 May 1976</w:t>
+      </w:r>
+    </w:p>
+    <w:p>
+      <w:pPr>
+        <w:pStyle w:val="ListParagraph"/>
+        <w:numPr>
+          <w:ilvl w:val="1"/>
+          <w:numId w:val="2"/>
+        </w:numPr>
+        <w:spacing w:line="360" w:lineRule="auto"/>
+        <w:rPr>
+          <w:lang w:val="en-US"/>
+        </w:rPr>
+      </w:pPr>
+      <w:r>
+        <w:rPr>
+          <w:lang w:val="en-US"/>
+        </w:rPr>
+        <w:t>29 September 1973</w:t>
+      </w:r>
+    </w:p>
+    <w:p>
+      <w:pPr>
+        <w:pStyle w:val="ListParagraph"/>
+        <w:numPr>
+          <w:ilvl w:val="1"/>
+          <w:numId w:val="2"/>
+        </w:numPr>
+        <w:spacing w:line="360" w:lineRule="auto"/>
+        <w:rPr>
+          <w:lang w:val="en-US"/>
+        </w:rPr>
+      </w:pPr>
+      <w:r>
+        <w:rPr>
+          <w:lang w:val="en-US"/>
+        </w:rPr>
+        <w:t>18 December 1962</w:t>
       </w:r>
     </w:p>
     <w:p>
@@ -1504,96 +1701,7 @@
           <w:ilvl w:val="0"/>
           <w:numId w:val="2"/>
         </w:numPr>
-        <w:rPr>
-          <w:lang w:val="en-US"/>
-        </w:rPr>
-      </w:pPr>
-      <w:r>
-        <w:rPr>
-          <w:lang w:val="en-US"/>
-        </w:rPr>
-        <w:t>When did Saint Lucia become independent?</w:t>
-      </w:r>
-    </w:p>
-    <w:p>
-      <w:pPr>
-        <w:pStyle w:val="ListParagraph"/>
-        <w:numPr>
-          <w:ilvl w:val="1"/>
-          <w:numId w:val="2"/>
-        </w:numPr>
-        <w:rPr>
-          <w:lang w:val="en-US"/>
-        </w:rPr>
-      </w:pPr>
-      <w:r>
-        <w:rPr>
-          <w:lang w:val="en-US"/>
-        </w:rPr>
-        <w:t>22 February 1979</w:t>
-      </w:r>
-    </w:p>
-    <w:p>
-      <w:pPr>
-        <w:pStyle w:val="ListParagraph"/>
-        <w:numPr>
-          <w:ilvl w:val="1"/>
-          <w:numId w:val="2"/>
-        </w:numPr>
-        <w:rPr>
-          <w:lang w:val="en-US"/>
-        </w:rPr>
-      </w:pPr>
-      <w:r>
-        <w:rPr>
-          <w:lang w:val="en-US"/>
-        </w:rPr>
-        <w:t>24 May 1976</w:t>
-      </w:r>
-    </w:p>
-    <w:p>
-      <w:pPr>
-        <w:pStyle w:val="ListParagraph"/>
-        <w:numPr>
-          <w:ilvl w:val="1"/>
-          <w:numId w:val="2"/>
-        </w:numPr>
-        <w:rPr>
-          <w:lang w:val="en-US"/>
-        </w:rPr>
-      </w:pPr>
-      <w:r>
-        <w:rPr>
-          <w:lang w:val="en-US"/>
-        </w:rPr>
-        <w:t>29 September 1973</w:t>
-      </w:r>
-    </w:p>
-    <w:p>
-      <w:pPr>
-        <w:pStyle w:val="ListParagraph"/>
-        <w:numPr>
-          <w:ilvl w:val="1"/>
-          <w:numId w:val="2"/>
-        </w:numPr>
-        <w:rPr>
-          <w:lang w:val="en-US"/>
-        </w:rPr>
-      </w:pPr>
-      <w:r>
-        <w:rPr>
-          <w:lang w:val="en-US"/>
-        </w:rPr>
-        <w:t>18 December 1962</w:t>
-      </w:r>
-    </w:p>
-    <w:p>
-      <w:pPr>
-        <w:pStyle w:val="ListParagraph"/>
-        <w:numPr>
-          <w:ilvl w:val="0"/>
-          <w:numId w:val="2"/>
-        </w:numPr>
+        <w:spacing w:line="360" w:lineRule="auto"/>
         <w:rPr>
           <w:lang w:val="en-US"/>
         </w:rPr>
@@ -1628,6 +1736,7 @@
           <w:ilvl w:val="1"/>
           <w:numId w:val="2"/>
         </w:numPr>
+        <w:spacing w:line="360" w:lineRule="auto"/>
         <w:rPr>
           <w:lang w:val="en-US"/>
         </w:rPr>
@@ -1646,6 +1755,7 @@
           <w:ilvl w:val="1"/>
           <w:numId w:val="2"/>
         </w:numPr>
+        <w:spacing w:line="360" w:lineRule="auto"/>
         <w:rPr>
           <w:lang w:val="en-US"/>
         </w:rPr>
@@ -1664,6 +1774,7 @@
           <w:ilvl w:val="1"/>
           <w:numId w:val="2"/>
         </w:numPr>
+        <w:spacing w:line="360" w:lineRule="auto"/>
         <w:rPr>
           <w:lang w:val="en-US"/>
         </w:rPr>
@@ -1682,6 +1793,7 @@
           <w:ilvl w:val="1"/>
           <w:numId w:val="2"/>
         </w:numPr>
+        <w:spacing w:line="360" w:lineRule="auto"/>
         <w:rPr>
           <w:lang w:val="en-US"/>
         </w:rPr>
@@ -1700,6 +1812,7 @@
           <w:ilvl w:val="0"/>
           <w:numId w:val="2"/>
         </w:numPr>
+        <w:spacing w:line="360" w:lineRule="auto"/>
         <w:rPr>
           <w:lang w:val="en-US"/>
         </w:rPr>
@@ -1718,6 +1831,7 @@
           <w:ilvl w:val="1"/>
           <w:numId w:val="2"/>
         </w:numPr>
+        <w:spacing w:line="360" w:lineRule="auto"/>
         <w:rPr>
           <w:lang w:val="en-US"/>
         </w:rPr>
@@ -1736,6 +1850,7 @@
           <w:ilvl w:val="1"/>
           <w:numId w:val="2"/>
         </w:numPr>
+        <w:spacing w:line="360" w:lineRule="auto"/>
         <w:rPr>
           <w:lang w:val="en-US"/>
         </w:rPr>
@@ -1745,76 +1860,98 @@
         <w:rPr>
           <w:lang w:val="en-US"/>
         </w:rPr>
+        <w:t>Carinage</w:t>
+      </w:r>
+      <w:proofErr w:type="spellEnd"/>
+    </w:p>
+    <w:p>
+      <w:pPr>
+        <w:pStyle w:val="ListParagraph"/>
+        <w:numPr>
+          <w:ilvl w:val="1"/>
+          <w:numId w:val="2"/>
+        </w:numPr>
+        <w:spacing w:line="360" w:lineRule="auto"/>
+        <w:rPr>
+          <w:lang w:val="en-US"/>
+        </w:rPr>
+      </w:pPr>
+      <w:proofErr w:type="spellStart"/>
+      <w:r>
+        <w:rPr>
+          <w:lang w:val="en-US"/>
+        </w:rPr>
+        <w:t>Iyanola</w:t>
+      </w:r>
+      <w:proofErr w:type="spellEnd"/>
+    </w:p>
+    <w:p>
+      <w:pPr>
+        <w:pStyle w:val="ListParagraph"/>
+        <w:numPr>
+          <w:ilvl w:val="1"/>
+          <w:numId w:val="2"/>
+        </w:numPr>
+        <w:spacing w:line="360" w:lineRule="auto"/>
+        <w:rPr>
+          <w:lang w:val="en-US"/>
+        </w:rPr>
+      </w:pPr>
+      <w:proofErr w:type="spellStart"/>
+      <w:r>
+        <w:rPr>
+          <w:lang w:val="en-US"/>
+        </w:rPr>
+        <w:t>Sansunson</w:t>
+      </w:r>
+      <w:proofErr w:type="spellEnd"/>
+    </w:p>
+    <w:p>
+      <w:pPr>
+        <w:spacing w:line="360" w:lineRule="auto"/>
+        <w:rPr>
+          <w:lang w:val="en-US"/>
+        </w:rPr>
+      </w:pPr>
+    </w:p>
+    <w:p>
+      <w:pPr>
+        <w:spacing w:line="360" w:lineRule="auto"/>
+        <w:rPr>
+          <w:lang w:val="en-US"/>
+        </w:rPr>
+      </w:pPr>
+    </w:p>
+    <w:p>
+      <w:pPr>
+        <w:rPr>
+          <w:rFonts w:asciiTheme="majorHAnsi" w:eastAsiaTheme="majorEastAsia" w:hAnsiTheme="majorHAnsi" w:cstheme="majorBidi"/>
+          <w:color w:val="2F5496" w:themeColor="accent1" w:themeShade="BF"/>
+          <w:sz w:val="32"/>
+          <w:szCs w:val="32"/>
+          <w:lang w:val="en-US"/>
+        </w:rPr>
+      </w:pPr>
+      <w:r>
+        <w:rPr>
+          <w:lang w:val="en-US"/>
+        </w:rPr>
+        <w:br w:type="page"/>
+      </w:r>
+    </w:p>
+    <w:p>
+      <w:pPr>
+        <w:pStyle w:val="Heading1"/>
+        <w:spacing w:line="360" w:lineRule="auto"/>
+        <w:rPr>
+          <w:lang w:val="en-US"/>
+        </w:rPr>
+      </w:pPr>
+      <w:r>
+        <w:rPr>
+          <w:lang w:val="en-US"/>
+        </w:rPr>
         <w:lastRenderedPageBreak/>
-        <w:t>Carinage</w:t>
-      </w:r>
-      <w:proofErr w:type="spellEnd"/>
-    </w:p>
-    <w:p>
-      <w:pPr>
-        <w:pStyle w:val="ListParagraph"/>
-        <w:numPr>
-          <w:ilvl w:val="1"/>
-          <w:numId w:val="2"/>
-        </w:numPr>
-        <w:rPr>
-          <w:lang w:val="en-US"/>
-        </w:rPr>
-      </w:pPr>
-      <w:proofErr w:type="spellStart"/>
-      <w:r>
-        <w:rPr>
-          <w:lang w:val="en-US"/>
-        </w:rPr>
-        <w:t>Iyanola</w:t>
-      </w:r>
-      <w:proofErr w:type="spellEnd"/>
-    </w:p>
-    <w:p>
-      <w:pPr>
-        <w:pStyle w:val="ListParagraph"/>
-        <w:numPr>
-          <w:ilvl w:val="1"/>
-          <w:numId w:val="2"/>
-        </w:numPr>
-        <w:rPr>
-          <w:lang w:val="en-US"/>
-        </w:rPr>
-      </w:pPr>
-      <w:proofErr w:type="spellStart"/>
-      <w:r>
-        <w:rPr>
-          <w:lang w:val="en-US"/>
-        </w:rPr>
-        <w:t>Sansunson</w:t>
-      </w:r>
-      <w:proofErr w:type="spellEnd"/>
-    </w:p>
-    <w:p>
-      <w:pPr>
-        <w:rPr>
-          <w:lang w:val="en-US"/>
-        </w:rPr>
-      </w:pPr>
-    </w:p>
-    <w:p>
-      <w:pPr>
-        <w:rPr>
-          <w:lang w:val="en-US"/>
-        </w:rPr>
-      </w:pPr>
-    </w:p>
-    <w:p>
-      <w:pPr>
-        <w:pStyle w:val="Heading1"/>
-        <w:rPr>
-          <w:lang w:val="en-US"/>
-        </w:rPr>
-      </w:pPr>
-      <w:r>
-        <w:rPr>
-          <w:lang w:val="en-US"/>
-        </w:rPr>
         <w:t xml:space="preserve">Proposed Website </w:t>
       </w:r>
       <w:r>
@@ -1831,15 +1968,22 @@
           <w:ilvl w:val="0"/>
           <w:numId w:val="3"/>
         </w:numPr>
-        <w:rPr>
-          <w:lang w:val="en-US"/>
-        </w:rPr>
-      </w:pPr>
-      <w:r>
-        <w:rPr>
-          <w:lang w:val="en-US"/>
-        </w:rPr>
-        <w:t>Responsive</w:t>
+        <w:spacing w:line="360" w:lineRule="auto"/>
+        <w:rPr>
+          <w:lang w:val="en-US"/>
+        </w:rPr>
+      </w:pPr>
+      <w:r>
+        <w:rPr>
+          <w:lang w:val="en-US"/>
+        </w:rPr>
+        <w:t>A r</w:t>
+      </w:r>
+      <w:r>
+        <w:rPr>
+          <w:lang w:val="en-US"/>
+        </w:rPr>
+        <w:t>esponsive</w:t>
       </w:r>
       <w:r>
         <w:rPr>
@@ -1861,6 +2005,7 @@
           <w:ilvl w:val="0"/>
           <w:numId w:val="3"/>
         </w:numPr>
+        <w:spacing w:line="360" w:lineRule="auto"/>
         <w:rPr>
           <w:lang w:val="en-US"/>
         </w:rPr>
@@ -1897,6 +2042,7 @@
           <w:ilvl w:val="0"/>
           <w:numId w:val="3"/>
         </w:numPr>
+        <w:spacing w:line="360" w:lineRule="auto"/>
         <w:rPr>
           <w:lang w:val="en-US"/>
         </w:rPr>
@@ -1915,15 +2061,28 @@
           <w:ilvl w:val="0"/>
           <w:numId w:val="3"/>
         </w:numPr>
-        <w:rPr>
-          <w:lang w:val="en-US"/>
-        </w:rPr>
-      </w:pPr>
-      <w:r>
-        <w:rPr>
-          <w:lang w:val="en-US"/>
-        </w:rPr>
-        <w:t xml:space="preserve">The quiz will randomly ask </w:t>
+        <w:spacing w:line="360" w:lineRule="auto"/>
+        <w:rPr>
+          <w:lang w:val="en-US"/>
+        </w:rPr>
+      </w:pPr>
+      <w:r>
+        <w:rPr>
+          <w:lang w:val="en-US"/>
+        </w:rPr>
+        <w:t xml:space="preserve">The quiz will randomly </w:t>
+      </w:r>
+      <w:r>
+        <w:rPr>
+          <w:lang w:val="en-US"/>
+        </w:rPr>
+        <w:t>present</w:t>
+      </w:r>
+      <w:r>
+        <w:rPr>
+          <w:lang w:val="en-US"/>
+        </w:rPr>
+        <w:t xml:space="preserve"> </w:t>
       </w:r>
       <w:r>
         <w:rPr>
@@ -1935,7 +2094,7 @@
         <w:rPr>
           <w:lang w:val="en-US"/>
         </w:rPr>
-        <w:t>questions from the pool of questions.</w:t>
+        <w:t>questions from the pool.</w:t>
       </w:r>
     </w:p>
     <w:p>
@@ -1945,6 +2104,7 @@
           <w:ilvl w:val="0"/>
           <w:numId w:val="3"/>
         </w:numPr>
+        <w:spacing w:line="360" w:lineRule="auto"/>
         <w:rPr>
           <w:lang w:val="en-US"/>
         </w:rPr>
@@ -1963,6 +2123,7 @@
           <w:ilvl w:val="1"/>
           <w:numId w:val="3"/>
         </w:numPr>
+        <w:spacing w:line="360" w:lineRule="auto"/>
         <w:rPr>
           <w:lang w:val="en-US"/>
         </w:rPr>
@@ -1987,6 +2148,7 @@
           <w:ilvl w:val="1"/>
           <w:numId w:val="3"/>
         </w:numPr>
+        <w:spacing w:line="360" w:lineRule="auto"/>
         <w:rPr>
           <w:lang w:val="en-US"/>
         </w:rPr>
@@ -2005,6 +2167,7 @@
           <w:ilvl w:val="0"/>
           <w:numId w:val="3"/>
         </w:numPr>
+        <w:spacing w:line="360" w:lineRule="auto"/>
         <w:rPr>
           <w:lang w:val="en-US"/>
         </w:rPr>
@@ -2041,6 +2204,7 @@
           <w:ilvl w:val="1"/>
           <w:numId w:val="3"/>
         </w:numPr>
+        <w:spacing w:line="360" w:lineRule="auto"/>
         <w:rPr>
           <w:lang w:val="en-US"/>
         </w:rPr>
@@ -2051,14 +2215,40 @@
         </w:rPr>
         <w:t>The explanation should also include a link so the user can read further on the subject.</w:t>
       </w:r>
-    </w:p>
-    <w:p>
-      <w:pPr>
-        <w:pStyle w:val="ListParagraph"/>
-        <w:numPr>
-          <w:ilvl w:val="1"/>
+      <w:r>
+        <w:rPr>
+          <w:lang w:val="en-US"/>
+        </w:rPr>
+        <w:t xml:space="preserve"> </w:t>
+      </w:r>
+    </w:p>
+    <w:p>
+      <w:pPr>
+        <w:pStyle w:val="ListParagraph"/>
+        <w:numPr>
+          <w:ilvl w:val="2"/>
           <w:numId w:val="3"/>
         </w:numPr>
+        <w:spacing w:line="360" w:lineRule="auto"/>
+        <w:rPr>
+          <w:lang w:val="en-US"/>
+        </w:rPr>
+      </w:pPr>
+      <w:r>
+        <w:rPr>
+          <w:lang w:val="en-US"/>
+        </w:rPr>
+        <w:t>Links will be both external links as well as local pages. Links will be opened in a new tab/window.</w:t>
+      </w:r>
+    </w:p>
+    <w:p>
+      <w:pPr>
+        <w:pStyle w:val="ListParagraph"/>
+        <w:numPr>
+          <w:ilvl w:val="1"/>
+          <w:numId w:val="3"/>
+        </w:numPr>
+        <w:spacing w:line="360" w:lineRule="auto"/>
         <w:rPr>
           <w:lang w:val="en-US"/>
         </w:rPr>
@@ -2077,6 +2267,7 @@
           <w:ilvl w:val="0"/>
           <w:numId w:val="3"/>
         </w:numPr>
+        <w:spacing w:line="360" w:lineRule="auto"/>
         <w:rPr>
           <w:lang w:val="en-US"/>
         </w:rPr>
@@ -2095,6 +2286,7 @@
           <w:ilvl w:val="1"/>
           <w:numId w:val="3"/>
         </w:numPr>
+        <w:spacing w:line="360" w:lineRule="auto"/>
         <w:rPr>
           <w:lang w:val="en-US"/>
         </w:rPr>
@@ -2113,6 +2305,7 @@
           <w:ilvl w:val="1"/>
           <w:numId w:val="3"/>
         </w:numPr>
+        <w:spacing w:line="360" w:lineRule="auto"/>
         <w:rPr>
           <w:lang w:val="en-US"/>
         </w:rPr>
@@ -2131,6 +2324,7 @@
           <w:ilvl w:val="1"/>
           <w:numId w:val="3"/>
         </w:numPr>
+        <w:spacing w:line="360" w:lineRule="auto"/>
         <w:rPr>
           <w:lang w:val="en-US"/>
         </w:rPr>
@@ -2149,15 +2343,22 @@
           <w:ilvl w:val="0"/>
           <w:numId w:val="3"/>
         </w:numPr>
-        <w:rPr>
-          <w:lang w:val="en-US"/>
-        </w:rPr>
-      </w:pPr>
-      <w:r>
-        <w:rPr>
-          <w:lang w:val="en-US"/>
-        </w:rPr>
-        <w:t xml:space="preserve">On completion the user will be able to review the questions </w:t>
+        <w:spacing w:line="360" w:lineRule="auto"/>
+        <w:rPr>
+          <w:lang w:val="en-US"/>
+        </w:rPr>
+      </w:pPr>
+      <w:r>
+        <w:rPr>
+          <w:lang w:val="en-US"/>
+        </w:rPr>
+        <w:t>On completion the user will be able to review the questions</w:t>
+      </w:r>
+      <w:r>
+        <w:rPr>
+          <w:lang w:val="en-US"/>
+        </w:rPr>
+        <w:t>.</w:t>
       </w:r>
     </w:p>
     <w:p>
@@ -2167,6 +2368,7 @@
           <w:ilvl w:val="0"/>
           <w:numId w:val="3"/>
         </w:numPr>
+        <w:spacing w:line="360" w:lineRule="auto"/>
         <w:rPr>
           <w:lang w:val="en-US"/>
         </w:rPr>
@@ -2185,31 +2387,21 @@
           <w:ilvl w:val="0"/>
           <w:numId w:val="3"/>
         </w:numPr>
-        <w:rPr>
-          <w:lang w:val="en-US"/>
-        </w:rPr>
-      </w:pPr>
-      <w:r>
-        <w:rPr>
-          <w:lang w:val="en-US"/>
-        </w:rPr>
-        <w:t>Review</w:t>
-      </w:r>
-    </w:p>
-    <w:p>
-      <w:pPr>
-        <w:pStyle w:val="ListParagraph"/>
-        <w:numPr>
-          <w:ilvl w:val="0"/>
-          <w:numId w:val="3"/>
-        </w:numPr>
-        <w:rPr>
-          <w:lang w:val="en-US"/>
-        </w:rPr>
-      </w:pPr>
-    </w:p>
-    <w:p>
-      <w:pPr>
+        <w:spacing w:line="360" w:lineRule="auto"/>
+        <w:rPr>
+          <w:lang w:val="en-US"/>
+        </w:rPr>
+      </w:pPr>
+      <w:r>
+        <w:rPr>
+          <w:lang w:val="en-US"/>
+        </w:rPr>
+        <w:t>Allow users to submit prospective questions to be added to the pool.</w:t>
+      </w:r>
+    </w:p>
+    <w:p>
+      <w:pPr>
+        <w:spacing w:line="360" w:lineRule="auto"/>
         <w:rPr>
           <w:lang w:val="en-US"/>
         </w:rPr>
@@ -2218,6 +2410,7 @@
     <w:p>
       <w:pPr>
         <w:pStyle w:val="Heading1"/>
+        <w:spacing w:line="360" w:lineRule="auto"/>
         <w:rPr>
           <w:lang w:val="en-US"/>
         </w:rPr>
@@ -2231,20 +2424,23 @@
     </w:p>
     <w:p>
       <w:pPr>
-        <w:rPr>
-          <w:lang w:val="en-US"/>
-        </w:rPr>
-      </w:pPr>
-    </w:p>
-    <w:p>
-      <w:pPr>
-        <w:rPr>
-          <w:lang w:val="en-US"/>
-        </w:rPr>
-      </w:pPr>
-    </w:p>
-    <w:p>
-      <w:pPr>
+        <w:spacing w:line="360" w:lineRule="auto"/>
+        <w:rPr>
+          <w:lang w:val="en-US"/>
+        </w:rPr>
+      </w:pPr>
+    </w:p>
+    <w:p>
+      <w:pPr>
+        <w:spacing w:line="360" w:lineRule="auto"/>
+        <w:rPr>
+          <w:lang w:val="en-US"/>
+        </w:rPr>
+      </w:pPr>
+    </w:p>
+    <w:p>
+      <w:pPr>
+        <w:spacing w:line="360" w:lineRule="auto"/>
         <w:rPr>
           <w:lang w:val="en-US"/>
         </w:rPr>
@@ -2253,6 +2449,7 @@
     <w:p>
       <w:pPr>
         <w:pStyle w:val="Heading1"/>
+        <w:spacing w:line="360" w:lineRule="auto"/>
         <w:rPr>
           <w:lang w:val="en-US"/>
         </w:rPr>
@@ -2266,13 +2463,15 @@
     </w:p>
     <w:p>
       <w:pPr>
-        <w:rPr>
-          <w:lang w:val="en-US"/>
-        </w:rPr>
-      </w:pPr>
-    </w:p>
-    <w:p>
-      <w:pPr>
+        <w:spacing w:line="360" w:lineRule="auto"/>
+        <w:rPr>
+          <w:lang w:val="en-US"/>
+        </w:rPr>
+      </w:pPr>
+    </w:p>
+    <w:p>
+      <w:pPr>
+        <w:spacing w:line="360" w:lineRule="auto"/>
         <w:rPr>
           <w:lang w:val="en-US"/>
         </w:rPr>
@@ -2516,17 +2715,17 @@
   <w:abstractNum w:abstractNumId="2" w15:restartNumberingAfterBreak="0">
     <w:nsid w:val="6C067B98"/>
     <w:multiLevelType w:val="hybridMultilevel"/>
-    <w:tmpl w:val="A542471E"/>
-    <w:lvl w:ilvl="0" w:tplc="08090001">
+    <w:tmpl w:val="0DDE65AE"/>
+    <w:lvl w:ilvl="0" w:tplc="0809000F">
       <w:start w:val="1"/>
-      <w:numFmt w:val="bullet"/>
-      <w:lvlText w:val=""/>
+      <w:numFmt w:val="decimal"/>
+      <w:lvlText w:val="%1."/>
       <w:lvlJc w:val="left"/>
       <w:pPr>
         <w:ind w:left="720" w:hanging="360"/>
       </w:pPr>
       <w:rPr>
-        <w:rFonts w:ascii="Symbol" w:hAnsi="Symbol" w:hint="default"/>
+        <w:rFonts w:hint="default"/>
       </w:rPr>
     </w:lvl>
     <w:lvl w:ilvl="1" w:tplc="08090003">
@@ -2541,7 +2740,7 @@
         <w:rFonts w:ascii="Courier New" w:hAnsi="Courier New" w:cs="Courier New" w:hint="default"/>
       </w:rPr>
     </w:lvl>
-    <w:lvl w:ilvl="2" w:tplc="08090005" w:tentative="1">
+    <w:lvl w:ilvl="2" w:tplc="08090005">
       <w:start w:val="1"/>
       <w:numFmt w:val="bullet"/>
       <w:lvlText w:val=""/>

</xml_diff>